<commit_message>
PPTs Teoria de Compiladores - Fasesss e MT Yduqs 2022_2 - 27102022
</commit_message>
<xml_diff>
--- a/01 Classes/Teoria de Compilador - Fases do Compilador e Máquina de Turing.docx
+++ b/01 Classes/Teoria de Compilador - Fases do Compilador e Máquina de Turing.docx
@@ -6893,15 +6893,7 @@
     </w:p>
     <w:p>
       <w:pPr>
-        <w:rPr>
-          <w:rFonts w:ascii="Times New Roman" w:hAnsi="Times New Roman" w:cs="Times New Roman"/>
-          <w:sz w:val="24"/>
-          <w:szCs w:val="24"/>
-        </w:rPr>
-      </w:pPr>
-    </w:p>
-    <w:p>
-      <w:pPr>
+        <w:jc w:val="both"/>
         <w:rPr>
           <w:rFonts w:ascii="Times New Roman" w:hAnsi="Times New Roman" w:cs="Times New Roman"/>
           <w:sz w:val="24"/>
@@ -6918,13 +6910,13 @@
         <mc:AlternateContent>
           <mc:Choice Requires="wps">
             <w:drawing>
-              <wp:anchor distT="45720" distB="45720" distL="114300" distR="114300" simplePos="0" relativeHeight="251727872" behindDoc="0" locked="0" layoutInCell="1" allowOverlap="1" wp14:anchorId="0AE8BB4D" wp14:editId="7161AC86">
+              <wp:anchor distT="45720" distB="45720" distL="114300" distR="114300" simplePos="0" relativeHeight="251727872" behindDoc="0" locked="0" layoutInCell="1" allowOverlap="1" wp14:anchorId="0AE8BB4D" wp14:editId="747F4B77">
                 <wp:simplePos x="0" y="0"/>
                 <wp:positionH relativeFrom="column">
-                  <wp:posOffset>3329940</wp:posOffset>
+                  <wp:posOffset>3265805</wp:posOffset>
                 </wp:positionH>
                 <wp:positionV relativeFrom="paragraph">
-                  <wp:posOffset>245110</wp:posOffset>
+                  <wp:posOffset>232741</wp:posOffset>
                 </wp:positionV>
                 <wp:extent cx="1466850" cy="285750"/>
                 <wp:effectExtent l="0" t="0" r="0" b="0"/>
@@ -6983,7 +6975,7 @@
           </mc:Choice>
           <mc:Fallback>
             <w:pict>
-              <v:shape w14:anchorId="0AE8BB4D" id="_x0000_s1050" type="#_x0000_t202" style="position:absolute;margin-left:262.2pt;margin-top:19.3pt;width:115.5pt;height:22.5pt;z-index:251727872;visibility:visible;mso-wrap-style:square;mso-width-percent:0;mso-height-percent:0;mso-wrap-distance-left:9pt;mso-wrap-distance-top:3.6pt;mso-wrap-distance-right:9pt;mso-wrap-distance-bottom:3.6pt;mso-position-horizontal:absolute;mso-position-horizontal-relative:text;mso-position-vertical:absolute;mso-position-vertical-relative:text;mso-width-percent:0;mso-height-percent:0;mso-width-relative:margin;mso-height-relative:margin;v-text-anchor:top" o:gfxdata="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" stroked="f">
+              <v:shape w14:anchorId="0AE8BB4D" id="_x0000_s1050" type="#_x0000_t202" style="position:absolute;left:0;text-align:left;margin-left:257.15pt;margin-top:18.35pt;width:115.5pt;height:22.5pt;z-index:251727872;visibility:visible;mso-wrap-style:square;mso-width-percent:0;mso-height-percent:0;mso-wrap-distance-left:9pt;mso-wrap-distance-top:3.6pt;mso-wrap-distance-right:9pt;mso-wrap-distance-bottom:3.6pt;mso-position-horizontal:absolute;mso-position-horizontal-relative:text;mso-position-vertical:absolute;mso-position-vertical-relative:text;mso-width-percent:0;mso-height-percent:0;mso-width-relative:margin;mso-height-relative:margin;v-text-anchor:top" o:gfxdata="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" stroked="f">
                 <v:textbox>
                   <w:txbxContent>
                     <w:p>
@@ -6998,6 +6990,14 @@
             </w:pict>
           </mc:Fallback>
         </mc:AlternateContent>
+      </w:r>
+      <w:r>
+        <w:rPr>
+          <w:rFonts w:ascii="Times New Roman" w:hAnsi="Times New Roman" w:cs="Times New Roman"/>
+          <w:sz w:val="24"/>
+          <w:szCs w:val="24"/>
+        </w:rPr>
+        <w:t>O lema do bombeamento é uma forma de determinar se uma linguagem é ou não é regular.</w:t>
       </w:r>
     </w:p>
     <w:p>
@@ -13832,15 +13832,7 @@
                                 <w:sz w:val="24"/>
                                 <w:szCs w:val="24"/>
                               </w:rPr>
-                              <w:t>Gerador de Códi</w:t>
-                            </w:r>
-                            <w:r>
-                              <w:rPr>
-                                <w:rFonts w:ascii="Times New Roman" w:hAnsi="Times New Roman" w:cs="Times New Roman"/>
-                                <w:sz w:val="24"/>
-                                <w:szCs w:val="24"/>
-                              </w:rPr>
-                              <w:t>go</w:t>
+                              <w:t>Gerador de Código</w:t>
                             </w:r>
                           </w:p>
                         </w:txbxContent>
@@ -13879,15 +13871,7 @@
                           <w:sz w:val="24"/>
                           <w:szCs w:val="24"/>
                         </w:rPr>
-                        <w:t>Gerador de Códi</w:t>
-                      </w:r>
-                      <w:r>
-                        <w:rPr>
-                          <w:rFonts w:ascii="Times New Roman" w:hAnsi="Times New Roman" w:cs="Times New Roman"/>
-                          <w:sz w:val="24"/>
-                          <w:szCs w:val="24"/>
-                        </w:rPr>
-                        <w:t>go</w:t>
+                        <w:t>Gerador de Código</w:t>
                       </w:r>
                     </w:p>
                   </w:txbxContent>
@@ -17095,17 +17079,7 @@
           <w:sz w:val="24"/>
           <w:szCs w:val="24"/>
         </w:rPr>
-        <w:t>S</w:t>
-      </w:r>
-      <w:r>
-        <w:rPr>
-          <w:rFonts w:ascii="Times New Roman" w:hAnsi="Times New Roman" w:cs="Times New Roman"/>
-          <w:b/>
-          <w:bCs/>
-          <w:sz w:val="24"/>
-          <w:szCs w:val="24"/>
-        </w:rPr>
-        <w:t>emântico</w:t>
+        <w:t>Semântico</w:t>
       </w:r>
       <w:r>
         <w:rPr>
@@ -17851,31 +17825,7 @@
                                 <w:bCs/>
                                 <w:color w:val="FF0000"/>
                               </w:rPr>
-                              <w:t>T</w:t>
-                            </w:r>
-                            <w:r>
-                              <w:rPr>
-                                <w:b/>
-                                <w:bCs/>
-                                <w:color w:val="FF0000"/>
-                              </w:rPr>
-                              <w:t>ipos</w:t>
-                            </w:r>
-                            <w:r>
-                              <w:rPr>
-                                <w:b/>
-                                <w:bCs/>
-                                <w:color w:val="FF0000"/>
-                              </w:rPr>
-                              <w:t xml:space="preserve"> </w:t>
-                            </w:r>
-                            <w:r>
-                              <w:rPr>
-                                <w:b/>
-                                <w:bCs/>
-                                <w:color w:val="FF0000"/>
-                              </w:rPr>
-                              <w:t>incompatíveis</w:t>
+                              <w:t>Tipos incompatíveis</w:t>
                             </w:r>
                             <w:r>
                               <w:rPr>
@@ -18529,31 +18479,7 @@
                           <w:bCs/>
                           <w:color w:val="FF0000"/>
                         </w:rPr>
-                        <w:t>T</w:t>
-                      </w:r>
-                      <w:r>
-                        <w:rPr>
-                          <w:b/>
-                          <w:bCs/>
-                          <w:color w:val="FF0000"/>
-                        </w:rPr>
-                        <w:t>ipos</w:t>
-                      </w:r>
-                      <w:r>
-                        <w:rPr>
-                          <w:b/>
-                          <w:bCs/>
-                          <w:color w:val="FF0000"/>
-                        </w:rPr>
-                        <w:t xml:space="preserve"> </w:t>
-                      </w:r>
-                      <w:r>
-                        <w:rPr>
-                          <w:b/>
-                          <w:bCs/>
-                          <w:color w:val="FF0000"/>
-                        </w:rPr>
-                        <w:t>incompatíveis</w:t>
+                        <w:t>Tipos incompatíveis</w:t>
                       </w:r>
                       <w:r>
                         <w:rPr>
@@ -19414,23 +19340,7 @@
                                 <w:sz w:val="24"/>
                                 <w:szCs w:val="24"/>
                               </w:rPr>
-                              <w:t>&lt;id,3&gt;</w:t>
-                            </w:r>
-                            <w:r>
-                              <w:rPr>
-                                <w:rFonts w:ascii="Times New Roman" w:hAnsi="Times New Roman" w:cs="Times New Roman"/>
-                                <w:sz w:val="24"/>
-                                <w:szCs w:val="24"/>
-                              </w:rPr>
-                              <w:t xml:space="preserve">    </w:t>
-                            </w:r>
-                            <w:r>
-                              <w:rPr>
-                                <w:rFonts w:ascii="Times New Roman" w:hAnsi="Times New Roman" w:cs="Times New Roman"/>
-                                <w:sz w:val="24"/>
-                                <w:szCs w:val="24"/>
-                              </w:rPr>
-                              <w:t>&lt;num,4&gt;</w:t>
+                              <w:t>&lt;id,3&gt;    &lt;num,4&gt;</w:t>
                             </w:r>
                           </w:p>
                           <w:p>
@@ -19475,23 +19385,7 @@
                           <w:sz w:val="24"/>
                           <w:szCs w:val="24"/>
                         </w:rPr>
-                        <w:t>&lt;id,3&gt;</w:t>
-                      </w:r>
-                      <w:r>
-                        <w:rPr>
-                          <w:rFonts w:ascii="Times New Roman" w:hAnsi="Times New Roman" w:cs="Times New Roman"/>
-                          <w:sz w:val="24"/>
-                          <w:szCs w:val="24"/>
-                        </w:rPr>
-                        <w:t xml:space="preserve">    </w:t>
-                      </w:r>
-                      <w:r>
-                        <w:rPr>
-                          <w:rFonts w:ascii="Times New Roman" w:hAnsi="Times New Roman" w:cs="Times New Roman"/>
-                          <w:sz w:val="24"/>
-                          <w:szCs w:val="24"/>
-                        </w:rPr>
-                        <w:t>&lt;num,4&gt;</w:t>
+                        <w:t>&lt;id,3&gt;    &lt;num,4&gt;</w:t>
                       </w:r>
                     </w:p>
                     <w:p>
@@ -19803,27 +19697,7 @@
           <w:sz w:val="24"/>
           <w:szCs w:val="24"/>
         </w:rPr>
-        <w:t xml:space="preserve">Fase </w:t>
-      </w:r>
-      <w:r>
-        <w:rPr>
-          <w:rFonts w:ascii="Times New Roman" w:hAnsi="Times New Roman" w:cs="Times New Roman"/>
-          <w:b/>
-          <w:bCs/>
-          <w:sz w:val="24"/>
-          <w:szCs w:val="24"/>
-        </w:rPr>
-        <w:t xml:space="preserve">Otimizador </w:t>
-      </w:r>
-      <w:r>
-        <w:rPr>
-          <w:rFonts w:ascii="Times New Roman" w:hAnsi="Times New Roman" w:cs="Times New Roman"/>
-          <w:b/>
-          <w:bCs/>
-          <w:sz w:val="24"/>
-          <w:szCs w:val="24"/>
-        </w:rPr>
-        <w:t>de Código</w:t>
+        <w:t>Fase Otimizador de Código</w:t>
       </w:r>
     </w:p>
     <w:p>
@@ -20811,27 +20685,7 @@
           <w:sz w:val="24"/>
           <w:szCs w:val="24"/>
         </w:rPr>
-        <w:t xml:space="preserve">Fase </w:t>
-      </w:r>
-      <w:r>
-        <w:rPr>
-          <w:rFonts w:ascii="Times New Roman" w:hAnsi="Times New Roman" w:cs="Times New Roman"/>
-          <w:b/>
-          <w:bCs/>
-          <w:sz w:val="24"/>
-          <w:szCs w:val="24"/>
-        </w:rPr>
-        <w:t>Geração</w:t>
-      </w:r>
-      <w:r>
-        <w:rPr>
-          <w:rFonts w:ascii="Times New Roman" w:hAnsi="Times New Roman" w:cs="Times New Roman"/>
-          <w:b/>
-          <w:bCs/>
-          <w:sz w:val="24"/>
-          <w:szCs w:val="24"/>
-        </w:rPr>
-        <w:t xml:space="preserve"> de Código</w:t>
+        <w:t>Fase Geração de Código</w:t>
       </w:r>
     </w:p>
     <w:p>
@@ -21014,17 +20868,7 @@
           <w:sz w:val="24"/>
           <w:szCs w:val="24"/>
         </w:rPr>
-        <w:t xml:space="preserve">Fase </w:t>
-      </w:r>
-      <w:r>
-        <w:rPr>
-          <w:rFonts w:ascii="Times New Roman" w:hAnsi="Times New Roman" w:cs="Times New Roman"/>
-          <w:b/>
-          <w:bCs/>
-          <w:sz w:val="24"/>
-          <w:szCs w:val="24"/>
-        </w:rPr>
-        <w:t>Gerenciamento da Tabela de Símbolos / Manipulação de Erros</w:t>
+        <w:t>Fase Gerenciamento da Tabela de Símbolos / Manipulação de Erros</w:t>
       </w:r>
     </w:p>
     <w:p>
@@ -21441,15 +21285,7 @@
           <w:sz w:val="24"/>
           <w:szCs w:val="24"/>
         </w:rPr>
-        <w:t xml:space="preserve"> </w:t>
-      </w:r>
-      <w:r>
-        <w:rPr>
-          <w:rFonts w:ascii="Times New Roman" w:hAnsi="Times New Roman" w:cs="Times New Roman"/>
-          <w:sz w:val="24"/>
-          <w:szCs w:val="24"/>
-        </w:rPr>
-        <w:t># (</w:t>
+        <w:t xml:space="preserve"> # (</w:t>
       </w:r>
       <w:r>
         <w:rPr>
@@ -21881,27 +21717,7 @@
           <w:sz w:val="24"/>
           <w:szCs w:val="24"/>
         </w:rPr>
-        <w:t>Ex</w:t>
-      </w:r>
-      <w:r>
-        <w:rPr>
-          <w:rFonts w:ascii="Times New Roman" w:hAnsi="Times New Roman" w:cs="Times New Roman"/>
-          <w:b/>
-          <w:bCs/>
-          <w:sz w:val="24"/>
-          <w:szCs w:val="24"/>
-        </w:rPr>
-        <w:t>e</w:t>
-      </w:r>
-      <w:r>
-        <w:rPr>
-          <w:rFonts w:ascii="Times New Roman" w:hAnsi="Times New Roman" w:cs="Times New Roman"/>
-          <w:b/>
-          <w:bCs/>
-          <w:sz w:val="24"/>
-          <w:szCs w:val="24"/>
-        </w:rPr>
-        <w:t>mplo</w:t>
+        <w:t>Exemplo</w:t>
       </w:r>
       <w:r>
         <w:rPr>
@@ -22542,23 +22358,7 @@
           <w:sz w:val="24"/>
           <w:szCs w:val="24"/>
         </w:rPr>
-        <w:t xml:space="preserve"> =&gt; Q = {q1, q</w:t>
-      </w:r>
-      <w:r>
-        <w:rPr>
-          <w:rFonts w:ascii="Times New Roman" w:hAnsi="Times New Roman" w:cs="Times New Roman"/>
-          <w:sz w:val="24"/>
-          <w:szCs w:val="24"/>
-        </w:rPr>
-        <w:t>2</w:t>
-      </w:r>
-      <w:r>
-        <w:rPr>
-          <w:rFonts w:ascii="Times New Roman" w:hAnsi="Times New Roman" w:cs="Times New Roman"/>
-          <w:sz w:val="24"/>
-          <w:szCs w:val="24"/>
-        </w:rPr>
-        <w:t>, q3}</w:t>
+        <w:t xml:space="preserve"> =&gt; Q = {q1, q2, q3}</w:t>
       </w:r>
     </w:p>
     <w:p>
@@ -22586,39 +22386,7 @@
           <w:sz w:val="24"/>
           <w:szCs w:val="24"/>
         </w:rPr>
-        <w:t xml:space="preserve"> =&gt; ∑ = {</w:t>
-      </w:r>
-      <w:r>
-        <w:rPr>
-          <w:rFonts w:ascii="Times New Roman" w:hAnsi="Times New Roman" w:cs="Times New Roman"/>
-          <w:sz w:val="24"/>
-          <w:szCs w:val="24"/>
-        </w:rPr>
-        <w:t>0</w:t>
-      </w:r>
-      <w:r>
-        <w:rPr>
-          <w:rFonts w:ascii="Times New Roman" w:hAnsi="Times New Roman" w:cs="Times New Roman"/>
-          <w:sz w:val="24"/>
-          <w:szCs w:val="24"/>
-        </w:rPr>
-        <w:t xml:space="preserve">, </w:t>
-      </w:r>
-      <w:r>
-        <w:rPr>
-          <w:rFonts w:ascii="Times New Roman" w:hAnsi="Times New Roman" w:cs="Times New Roman"/>
-          <w:sz w:val="24"/>
-          <w:szCs w:val="24"/>
-        </w:rPr>
-        <w:t>1</w:t>
-      </w:r>
-      <w:r>
-        <w:rPr>
-          <w:rFonts w:ascii="Times New Roman" w:hAnsi="Times New Roman" w:cs="Times New Roman"/>
-          <w:sz w:val="24"/>
-          <w:szCs w:val="24"/>
-        </w:rPr>
-        <w:t>}</w:t>
+        <w:t xml:space="preserve"> =&gt; ∑ = {0, 1}</w:t>
       </w:r>
     </w:p>
     <w:p>
@@ -22646,95 +22414,7 @@
           <w:sz w:val="24"/>
           <w:szCs w:val="24"/>
         </w:rPr>
-        <w:t xml:space="preserve"> =&gt; </w:t>
-      </w:r>
-      <w:r>
-        <w:rPr>
-          <w:rFonts w:ascii="Times New Roman" w:hAnsi="Times New Roman" w:cs="Times New Roman"/>
-          <w:sz w:val="24"/>
-          <w:szCs w:val="24"/>
-        </w:rPr>
-        <w:t>I</w:t>
-      </w:r>
-      <w:r>
-        <w:rPr>
-          <w:rFonts w:ascii="Times New Roman" w:hAnsi="Times New Roman" w:cs="Times New Roman"/>
-          <w:sz w:val="24"/>
-          <w:szCs w:val="24"/>
-        </w:rPr>
-        <w:t xml:space="preserve"> = {</w:t>
-      </w:r>
-      <w:r>
-        <w:rPr>
-          <w:rFonts w:ascii="Times New Roman" w:hAnsi="Times New Roman" w:cs="Times New Roman"/>
-          <w:sz w:val="24"/>
-          <w:szCs w:val="24"/>
-        </w:rPr>
-        <w:t>i</w:t>
-      </w:r>
-      <w:r>
-        <w:rPr>
-          <w:rFonts w:ascii="Times New Roman" w:hAnsi="Times New Roman" w:cs="Times New Roman"/>
-          <w:sz w:val="24"/>
-          <w:szCs w:val="24"/>
-        </w:rPr>
-        <w:t xml:space="preserve">1, </w:t>
-      </w:r>
-      <w:r>
-        <w:rPr>
-          <w:rFonts w:ascii="Times New Roman" w:hAnsi="Times New Roman" w:cs="Times New Roman"/>
-          <w:sz w:val="24"/>
-          <w:szCs w:val="24"/>
-        </w:rPr>
-        <w:t>i</w:t>
-      </w:r>
-      <w:r>
-        <w:rPr>
-          <w:rFonts w:ascii="Times New Roman" w:hAnsi="Times New Roman" w:cs="Times New Roman"/>
-          <w:sz w:val="24"/>
-          <w:szCs w:val="24"/>
-        </w:rPr>
-        <w:t xml:space="preserve">2, </w:t>
-      </w:r>
-      <w:r>
-        <w:rPr>
-          <w:rFonts w:ascii="Times New Roman" w:hAnsi="Times New Roman" w:cs="Times New Roman"/>
-          <w:sz w:val="24"/>
-          <w:szCs w:val="24"/>
-        </w:rPr>
-        <w:t>i</w:t>
-      </w:r>
-      <w:r>
-        <w:rPr>
-          <w:rFonts w:ascii="Times New Roman" w:hAnsi="Times New Roman" w:cs="Times New Roman"/>
-          <w:sz w:val="24"/>
-          <w:szCs w:val="24"/>
-        </w:rPr>
-        <w:t>3</w:t>
-      </w:r>
-      <w:r>
-        <w:rPr>
-          <w:rFonts w:ascii="Times New Roman" w:hAnsi="Times New Roman" w:cs="Times New Roman"/>
-          <w:sz w:val="24"/>
-          <w:szCs w:val="24"/>
-        </w:rPr>
-        <w:t>, i4</w:t>
-      </w:r>
-      <w:r>
-        <w:rPr>
-          <w:rFonts w:ascii="Times New Roman" w:hAnsi="Times New Roman" w:cs="Times New Roman"/>
-          <w:sz w:val="24"/>
-          <w:szCs w:val="24"/>
-        </w:rPr>
-        <w:t>}</w:t>
-      </w:r>
-      <w:r>
-        <w:rPr>
-          <w:rFonts w:ascii="Times New Roman" w:hAnsi="Times New Roman" w:cs="Times New Roman"/>
-          <w:sz w:val="24"/>
-          <w:szCs w:val="24"/>
-        </w:rPr>
-        <w:t xml:space="preserve"> = {(q1, 1, Dir, q1), ..., (q2, 0, Dir, q3)}</w:t>
+        <w:t xml:space="preserve"> =&gt; I = {i1, i2, i3, i4} = {(q1, 1, Dir, q1), ..., (q2, 0, Dir, q3)}</w:t>
       </w:r>
     </w:p>
     <w:p>
@@ -23769,23 +23449,7 @@
           <w:sz w:val="24"/>
           <w:szCs w:val="24"/>
         </w:rPr>
-        <w:t xml:space="preserve">: </w:t>
-      </w:r>
-      <w:r>
-        <w:rPr>
-          <w:rFonts w:ascii="Times New Roman" w:hAnsi="Times New Roman" w:cs="Times New Roman"/>
-          <w:sz w:val="24"/>
-          <w:szCs w:val="24"/>
-        </w:rPr>
-        <w:t>Loop infinito</w:t>
-      </w:r>
-      <w:r>
-        <w:rPr>
-          <w:rFonts w:ascii="Times New Roman" w:hAnsi="Times New Roman" w:cs="Times New Roman"/>
-          <w:sz w:val="24"/>
-          <w:szCs w:val="24"/>
-        </w:rPr>
-        <w:t>.</w:t>
+        <w:t>: Loop infinito.</w:t>
       </w:r>
     </w:p>
     <w:p>

</xml_diff>